<commit_message>
Update navigation with Arsenal Minerals logo and hero background with watermarked image
</commit_message>
<xml_diff>
--- a/TDS/TDS(Arsenal s.r.o) China_Fluorspar_Briquette — копия.docx
+++ b/TDS/TDS(Arsenal s.r.o) China_Fluorspar_Briquette — копия.docx
@@ -57,10 +57,8 @@
           <w:bCs/>
           <w:sz w:val="24"/>
           <w:szCs w:val="24"/>
-          <w:lang w:val="ru-RU"/>
         </w:rPr>
       </w:pPr>
-      <w:proofErr w:type="spellStart"/>
       <w:r>
         <w:rPr>
           <w:rFonts w:ascii="Times New Roman" w:eastAsiaTheme="minorHAnsi" w:hAnsi="Times New Roman" w:cs="Times New Roman"/>
@@ -68,23 +66,9 @@
           <w:bCs/>
           <w:sz w:val="24"/>
           <w:szCs w:val="24"/>
-          <w:lang w:val="ru-RU"/>
         </w:rPr>
-        <w:t>Customs</w:t>
+        <w:t xml:space="preserve">Customs </w:t>
       </w:r>
-      <w:proofErr w:type="spellEnd"/>
-      <w:r>
-        <w:rPr>
-          <w:rFonts w:ascii="Times New Roman" w:eastAsiaTheme="minorHAnsi" w:hAnsi="Times New Roman" w:cs="Times New Roman"/>
-          <w:b/>
-          <w:bCs/>
-          <w:sz w:val="24"/>
-          <w:szCs w:val="24"/>
-          <w:lang w:val="ru-RU"/>
-        </w:rPr>
-        <w:t xml:space="preserve"> </w:t>
-      </w:r>
-      <w:proofErr w:type="spellStart"/>
       <w:proofErr w:type="gramStart"/>
       <w:r>
         <w:rPr>
@@ -93,21 +77,8 @@
           <w:bCs/>
           <w:sz w:val="24"/>
           <w:szCs w:val="24"/>
-          <w:lang w:val="ru-RU"/>
         </w:rPr>
-        <w:t>code</w:t>
-      </w:r>
-      <w:proofErr w:type="spellEnd"/>
-      <w:r>
-        <w:rPr>
-          <w:rFonts w:ascii="Times New Roman" w:eastAsiaTheme="minorHAnsi" w:hAnsi="Times New Roman" w:cs="Times New Roman"/>
-          <w:b/>
-          <w:bCs/>
-          <w:sz w:val="24"/>
-          <w:szCs w:val="24"/>
-          <w:lang w:val="ru-RU"/>
-        </w:rPr>
-        <w:t xml:space="preserve"> :</w:t>
+        <w:t>code :</w:t>
       </w:r>
       <w:proofErr w:type="gramEnd"/>
       <w:r>
@@ -117,7 +88,6 @@
           <w:bCs/>
           <w:sz w:val="24"/>
           <w:szCs w:val="24"/>
-          <w:lang w:val="ru-RU"/>
         </w:rPr>
         <w:t xml:space="preserve"> 26151000</w:t>
       </w:r>
@@ -2268,7 +2238,12 @@
     </w:p>
     <w:p/>
     <w:sectPr>
-      <w:headerReference w:type="default" r:id="rId7"/>
+      <w:headerReference w:type="even" r:id="rId7"/>
+      <w:headerReference w:type="default" r:id="rId8"/>
+      <w:footerReference w:type="even" r:id="rId9"/>
+      <w:footerReference w:type="default" r:id="rId10"/>
+      <w:headerReference w:type="first" r:id="rId11"/>
+      <w:footerReference w:type="first" r:id="rId12"/>
       <w:pgSz w:w="11906" w:h="16838" w:code="9"/>
       <w:pgMar w:top="2269" w:right="567" w:bottom="567" w:left="1134" w:header="397" w:footer="397" w:gutter="0"/>
       <w:cols w:space="708"/>
@@ -2297,6 +2272,36 @@
 </w:endnotes>
 </file>
 
+<file path=word/footer1.xml><?xml version="1.0" encoding="utf-8"?>
+<w:ftr xmlns:wpc="http://schemas.microsoft.com/office/word/2010/wordprocessingCanvas" xmlns:cx="http://schemas.microsoft.com/office/drawing/2014/chartex" xmlns:cx1="http://schemas.microsoft.com/office/drawing/2015/9/8/chartex" xmlns:cx2="http://schemas.microsoft.com/office/drawing/2015/10/21/chartex" xmlns:cx3="http://schemas.microsoft.com/office/drawing/2016/5/9/chartex" xmlns:cx4="http://schemas.microsoft.com/office/drawing/2016/5/10/chartex" xmlns:cx5="http://schemas.microsoft.com/office/drawing/2016/5/11/chartex" xmlns:cx6="http://schemas.microsoft.com/office/drawing/2016/5/12/chartex" xmlns:cx7="http://schemas.microsoft.com/office/drawing/2016/5/13/chartex" xmlns:cx8="http://schemas.microsoft.com/office/drawing/2016/5/14/chartex" xmlns:mc="http://schemas.openxmlformats.org/markup-compatibility/2006" xmlns:aink="http://schemas.microsoft.com/office/drawing/2016/ink" xmlns:am3d="http://schemas.microsoft.com/office/drawing/2017/model3d" xmlns:o="urn:schemas-microsoft-com:office:office" xmlns:r="http://schemas.openxmlformats.org/officeDocument/2006/relationships" xmlns:m="http://schemas.openxmlformats.org/officeDocument/2006/math" xmlns:v="urn:schemas-microsoft-com:vml" xmlns:wp14="http://schemas.microsoft.com/office/word/2010/wordprocessingDrawing" xmlns:wp="http://schemas.openxmlformats.org/drawingml/2006/wordprocessingDrawing" xmlns:w10="urn:schemas-microsoft-com:office:word" xmlns:w="http://schemas.openxmlformats.org/wordprocessingml/2006/main" xmlns:w14="http://schemas.microsoft.com/office/word/2010/wordml" xmlns:w15="http://schemas.microsoft.com/office/word/2012/wordml" xmlns:w16cex="http://schemas.microsoft.com/office/word/2018/wordml/cex" xmlns:w16cid="http://schemas.microsoft.com/office/word/2016/wordml/cid" xmlns:w16="http://schemas.microsoft.com/office/word/2018/wordml" xmlns:w16sdtdh="http://schemas.microsoft.com/office/word/2020/wordml/sdtdatahash" xmlns:w16se="http://schemas.microsoft.com/office/word/2015/wordml/symex" xmlns:wpg="http://schemas.microsoft.com/office/word/2010/wordprocessingGroup" xmlns:wpi="http://schemas.microsoft.com/office/word/2010/wordprocessingInk" xmlns:wne="http://schemas.microsoft.com/office/word/2006/wordml" xmlns:wps="http://schemas.microsoft.com/office/word/2010/wordprocessingShape" mc:Ignorable="w14 w15 w16se w16cid w16 w16cex w16sdtdh wp14">
+  <w:p>
+    <w:pPr>
+      <w:pStyle w:val="a5"/>
+    </w:pPr>
+  </w:p>
+</w:ftr>
+</file>
+
+<file path=word/footer2.xml><?xml version="1.0" encoding="utf-8"?>
+<w:ftr xmlns:wpc="http://schemas.microsoft.com/office/word/2010/wordprocessingCanvas" xmlns:cx="http://schemas.microsoft.com/office/drawing/2014/chartex" xmlns:cx1="http://schemas.microsoft.com/office/drawing/2015/9/8/chartex" xmlns:cx2="http://schemas.microsoft.com/office/drawing/2015/10/21/chartex" xmlns:cx3="http://schemas.microsoft.com/office/drawing/2016/5/9/chartex" xmlns:cx4="http://schemas.microsoft.com/office/drawing/2016/5/10/chartex" xmlns:cx5="http://schemas.microsoft.com/office/drawing/2016/5/11/chartex" xmlns:cx6="http://schemas.microsoft.com/office/drawing/2016/5/12/chartex" xmlns:cx7="http://schemas.microsoft.com/office/drawing/2016/5/13/chartex" xmlns:cx8="http://schemas.microsoft.com/office/drawing/2016/5/14/chartex" xmlns:mc="http://schemas.openxmlformats.org/markup-compatibility/2006" xmlns:aink="http://schemas.microsoft.com/office/drawing/2016/ink" xmlns:am3d="http://schemas.microsoft.com/office/drawing/2017/model3d" xmlns:o="urn:schemas-microsoft-com:office:office" xmlns:r="http://schemas.openxmlformats.org/officeDocument/2006/relationships" xmlns:m="http://schemas.openxmlformats.org/officeDocument/2006/math" xmlns:v="urn:schemas-microsoft-com:vml" xmlns:wp14="http://schemas.microsoft.com/office/word/2010/wordprocessingDrawing" xmlns:wp="http://schemas.openxmlformats.org/drawingml/2006/wordprocessingDrawing" xmlns:w10="urn:schemas-microsoft-com:office:word" xmlns:w="http://schemas.openxmlformats.org/wordprocessingml/2006/main" xmlns:w14="http://schemas.microsoft.com/office/word/2010/wordml" xmlns:w15="http://schemas.microsoft.com/office/word/2012/wordml" xmlns:w16cex="http://schemas.microsoft.com/office/word/2018/wordml/cex" xmlns:w16cid="http://schemas.microsoft.com/office/word/2016/wordml/cid" xmlns:w16="http://schemas.microsoft.com/office/word/2018/wordml" xmlns:w16sdtdh="http://schemas.microsoft.com/office/word/2020/wordml/sdtdatahash" xmlns:w16se="http://schemas.microsoft.com/office/word/2015/wordml/symex" xmlns:wpg="http://schemas.microsoft.com/office/word/2010/wordprocessingGroup" xmlns:wpi="http://schemas.microsoft.com/office/word/2010/wordprocessingInk" xmlns:wne="http://schemas.microsoft.com/office/word/2006/wordml" xmlns:wps="http://schemas.microsoft.com/office/word/2010/wordprocessingShape" mc:Ignorable="w14 w15 w16se w16cid w16 w16cex w16sdtdh wp14">
+  <w:p>
+    <w:pPr>
+      <w:pStyle w:val="a5"/>
+    </w:pPr>
+  </w:p>
+</w:ftr>
+</file>
+
+<file path=word/footer3.xml><?xml version="1.0" encoding="utf-8"?>
+<w:ftr xmlns:wpc="http://schemas.microsoft.com/office/word/2010/wordprocessingCanvas" xmlns:cx="http://schemas.microsoft.com/office/drawing/2014/chartex" xmlns:cx1="http://schemas.microsoft.com/office/drawing/2015/9/8/chartex" xmlns:cx2="http://schemas.microsoft.com/office/drawing/2015/10/21/chartex" xmlns:cx3="http://schemas.microsoft.com/office/drawing/2016/5/9/chartex" xmlns:cx4="http://schemas.microsoft.com/office/drawing/2016/5/10/chartex" xmlns:cx5="http://schemas.microsoft.com/office/drawing/2016/5/11/chartex" xmlns:cx6="http://schemas.microsoft.com/office/drawing/2016/5/12/chartex" xmlns:cx7="http://schemas.microsoft.com/office/drawing/2016/5/13/chartex" xmlns:cx8="http://schemas.microsoft.com/office/drawing/2016/5/14/chartex" xmlns:mc="http://schemas.openxmlformats.org/markup-compatibility/2006" xmlns:aink="http://schemas.microsoft.com/office/drawing/2016/ink" xmlns:am3d="http://schemas.microsoft.com/office/drawing/2017/model3d" xmlns:o="urn:schemas-microsoft-com:office:office" xmlns:r="http://schemas.openxmlformats.org/officeDocument/2006/relationships" xmlns:m="http://schemas.openxmlformats.org/officeDocument/2006/math" xmlns:v="urn:schemas-microsoft-com:vml" xmlns:wp14="http://schemas.microsoft.com/office/word/2010/wordprocessingDrawing" xmlns:wp="http://schemas.openxmlformats.org/drawingml/2006/wordprocessingDrawing" xmlns:w10="urn:schemas-microsoft-com:office:word" xmlns:w="http://schemas.openxmlformats.org/wordprocessingml/2006/main" xmlns:w14="http://schemas.microsoft.com/office/word/2010/wordml" xmlns:w15="http://schemas.microsoft.com/office/word/2012/wordml" xmlns:w16cex="http://schemas.microsoft.com/office/word/2018/wordml/cex" xmlns:w16cid="http://schemas.microsoft.com/office/word/2016/wordml/cid" xmlns:w16="http://schemas.microsoft.com/office/word/2018/wordml" xmlns:w16sdtdh="http://schemas.microsoft.com/office/word/2020/wordml/sdtdatahash" xmlns:w16se="http://schemas.microsoft.com/office/word/2015/wordml/symex" xmlns:wpg="http://schemas.microsoft.com/office/word/2010/wordprocessingGroup" xmlns:wpi="http://schemas.microsoft.com/office/word/2010/wordprocessingInk" xmlns:wne="http://schemas.microsoft.com/office/word/2006/wordml" xmlns:wps="http://schemas.microsoft.com/office/word/2010/wordprocessingShape" mc:Ignorable="w14 w15 w16se w16cid w16 w16cex w16sdtdh wp14">
+  <w:p>
+    <w:pPr>
+      <w:pStyle w:val="a5"/>
+    </w:pPr>
+  </w:p>
+</w:ftr>
+</file>
+
 <file path=word/footnotes.xml><?xml version="1.0" encoding="utf-8"?>
 <w:footnotes xmlns:wpc="http://schemas.microsoft.com/office/word/2010/wordprocessingCanvas" xmlns:cx="http://schemas.microsoft.com/office/drawing/2014/chartex" xmlns:cx1="http://schemas.microsoft.com/office/drawing/2015/9/8/chartex" xmlns:cx2="http://schemas.microsoft.com/office/drawing/2015/10/21/chartex" xmlns:cx3="http://schemas.microsoft.com/office/drawing/2016/5/9/chartex" xmlns:cx4="http://schemas.microsoft.com/office/drawing/2016/5/10/chartex" xmlns:cx5="http://schemas.microsoft.com/office/drawing/2016/5/11/chartex" xmlns:cx6="http://schemas.microsoft.com/office/drawing/2016/5/12/chartex" xmlns:cx7="http://schemas.microsoft.com/office/drawing/2016/5/13/chartex" xmlns:cx8="http://schemas.microsoft.com/office/drawing/2016/5/14/chartex" xmlns:mc="http://schemas.openxmlformats.org/markup-compatibility/2006" xmlns:aink="http://schemas.microsoft.com/office/drawing/2016/ink" xmlns:am3d="http://schemas.microsoft.com/office/drawing/2017/model3d" xmlns:o="urn:schemas-microsoft-com:office:office" xmlns:r="http://schemas.openxmlformats.org/officeDocument/2006/relationships" xmlns:m="http://schemas.openxmlformats.org/officeDocument/2006/math" xmlns:v="urn:schemas-microsoft-com:vml" xmlns:wp14="http://schemas.microsoft.com/office/word/2010/wordprocessingDrawing" xmlns:wp="http://schemas.openxmlformats.org/drawingml/2006/wordprocessingDrawing" xmlns:w10="urn:schemas-microsoft-com:office:word" xmlns:w="http://schemas.openxmlformats.org/wordprocessingml/2006/main" xmlns:w14="http://schemas.microsoft.com/office/word/2010/wordml" xmlns:w15="http://schemas.microsoft.com/office/word/2012/wordml" xmlns:w16cex="http://schemas.microsoft.com/office/word/2018/wordml/cex" xmlns:w16cid="http://schemas.microsoft.com/office/word/2016/wordml/cid" xmlns:w16="http://schemas.microsoft.com/office/word/2018/wordml" xmlns:w16sdtdh="http://schemas.microsoft.com/office/word/2020/wordml/sdtdatahash" xmlns:w16se="http://schemas.microsoft.com/office/word/2015/wordml/symex" xmlns:wpg="http://schemas.microsoft.com/office/word/2010/wordprocessingGroup" xmlns:wpi="http://schemas.microsoft.com/office/word/2010/wordprocessingInk" xmlns:wne="http://schemas.microsoft.com/office/word/2006/wordml" xmlns:wps="http://schemas.microsoft.com/office/word/2010/wordprocessingShape" mc:Ignorable="w14 w15 w16se w16cid w16 w16cex w16sdtdh wp14">
   <w:footnote w:type="separator" w:id="-1">
@@ -2322,18 +2327,28 @@
     <w:pPr>
       <w:pStyle w:val="a3"/>
     </w:pPr>
+  </w:p>
+</w:hdr>
+</file>
+
+<file path=word/header2.xml><?xml version="1.0" encoding="utf-8"?>
+<w:hdr xmlns:wpc="http://schemas.microsoft.com/office/word/2010/wordprocessingCanvas" xmlns:cx="http://schemas.microsoft.com/office/drawing/2014/chartex" xmlns:cx1="http://schemas.microsoft.com/office/drawing/2015/9/8/chartex" xmlns:cx2="http://schemas.microsoft.com/office/drawing/2015/10/21/chartex" xmlns:cx3="http://schemas.microsoft.com/office/drawing/2016/5/9/chartex" xmlns:cx4="http://schemas.microsoft.com/office/drawing/2016/5/10/chartex" xmlns:cx5="http://schemas.microsoft.com/office/drawing/2016/5/11/chartex" xmlns:cx6="http://schemas.microsoft.com/office/drawing/2016/5/12/chartex" xmlns:cx7="http://schemas.microsoft.com/office/drawing/2016/5/13/chartex" xmlns:cx8="http://schemas.microsoft.com/office/drawing/2016/5/14/chartex" xmlns:mc="http://schemas.openxmlformats.org/markup-compatibility/2006" xmlns:aink="http://schemas.microsoft.com/office/drawing/2016/ink" xmlns:am3d="http://schemas.microsoft.com/office/drawing/2017/model3d" xmlns:o="urn:schemas-microsoft-com:office:office" xmlns:r="http://schemas.openxmlformats.org/officeDocument/2006/relationships" xmlns:m="http://schemas.openxmlformats.org/officeDocument/2006/math" xmlns:v="urn:schemas-microsoft-com:vml" xmlns:wp14="http://schemas.microsoft.com/office/word/2010/wordprocessingDrawing" xmlns:wp="http://schemas.openxmlformats.org/drawingml/2006/wordprocessingDrawing" xmlns:w10="urn:schemas-microsoft-com:office:word" xmlns:w="http://schemas.openxmlformats.org/wordprocessingml/2006/main" xmlns:w14="http://schemas.microsoft.com/office/word/2010/wordml" xmlns:w15="http://schemas.microsoft.com/office/word/2012/wordml" xmlns:w16cex="http://schemas.microsoft.com/office/word/2018/wordml/cex" xmlns:w16cid="http://schemas.microsoft.com/office/word/2016/wordml/cid" xmlns:w16="http://schemas.microsoft.com/office/word/2018/wordml" xmlns:w16sdtdh="http://schemas.microsoft.com/office/word/2020/wordml/sdtdatahash" xmlns:w16se="http://schemas.microsoft.com/office/word/2015/wordml/symex" xmlns:wpg="http://schemas.microsoft.com/office/word/2010/wordprocessingGroup" xmlns:wpi="http://schemas.microsoft.com/office/word/2010/wordprocessingInk" xmlns:wne="http://schemas.microsoft.com/office/word/2006/wordml" xmlns:wps="http://schemas.microsoft.com/office/word/2010/wordprocessingShape" mc:Ignorable="w14 w15 w16se w16cid w16 w16cex w16sdtdh wp14">
+  <w:p>
+    <w:pPr>
+      <w:pStyle w:val="a3"/>
+    </w:pPr>
     <w:r>
       <w:rPr>
         <w:noProof/>
       </w:rPr>
       <w:drawing>
-        <wp:anchor distT="0" distB="0" distL="114300" distR="114300" simplePos="0" relativeHeight="251658240" behindDoc="1" locked="0" layoutInCell="1" allowOverlap="1" wp14:anchorId="4FD9E372" wp14:editId="1A995505">
-          <wp:simplePos x="718835" y="253706"/>
+        <wp:anchor distT="0" distB="0" distL="114300" distR="114300" simplePos="0" relativeHeight="251658240" behindDoc="1" locked="0" layoutInCell="1" allowOverlap="1" wp14:anchorId="4FD9E372" wp14:editId="700A6984">
+          <wp:simplePos x="0" y="0"/>
           <wp:positionH relativeFrom="page">
-            <wp:align>center</wp:align>
+            <wp:align>left</wp:align>
           </wp:positionH>
           <wp:positionV relativeFrom="page">
-            <wp:align>center</wp:align>
+            <wp:align>bottom</wp:align>
           </wp:positionV>
           <wp:extent cx="7534800" cy="10659600"/>
           <wp:effectExtent l="0" t="0" r="9525" b="8890"/>
@@ -2382,6 +2397,16 @@
         </wp:anchor>
       </w:drawing>
     </w:r>
+  </w:p>
+</w:hdr>
+</file>
+
+<file path=word/header3.xml><?xml version="1.0" encoding="utf-8"?>
+<w:hdr xmlns:wpc="http://schemas.microsoft.com/office/word/2010/wordprocessingCanvas" xmlns:cx="http://schemas.microsoft.com/office/drawing/2014/chartex" xmlns:cx1="http://schemas.microsoft.com/office/drawing/2015/9/8/chartex" xmlns:cx2="http://schemas.microsoft.com/office/drawing/2015/10/21/chartex" xmlns:cx3="http://schemas.microsoft.com/office/drawing/2016/5/9/chartex" xmlns:cx4="http://schemas.microsoft.com/office/drawing/2016/5/10/chartex" xmlns:cx5="http://schemas.microsoft.com/office/drawing/2016/5/11/chartex" xmlns:cx6="http://schemas.microsoft.com/office/drawing/2016/5/12/chartex" xmlns:cx7="http://schemas.microsoft.com/office/drawing/2016/5/13/chartex" xmlns:cx8="http://schemas.microsoft.com/office/drawing/2016/5/14/chartex" xmlns:mc="http://schemas.openxmlformats.org/markup-compatibility/2006" xmlns:aink="http://schemas.microsoft.com/office/drawing/2016/ink" xmlns:am3d="http://schemas.microsoft.com/office/drawing/2017/model3d" xmlns:o="urn:schemas-microsoft-com:office:office" xmlns:r="http://schemas.openxmlformats.org/officeDocument/2006/relationships" xmlns:m="http://schemas.openxmlformats.org/officeDocument/2006/math" xmlns:v="urn:schemas-microsoft-com:vml" xmlns:wp14="http://schemas.microsoft.com/office/word/2010/wordprocessingDrawing" xmlns:wp="http://schemas.openxmlformats.org/drawingml/2006/wordprocessingDrawing" xmlns:w10="urn:schemas-microsoft-com:office:word" xmlns:w="http://schemas.openxmlformats.org/wordprocessingml/2006/main" xmlns:w14="http://schemas.microsoft.com/office/word/2010/wordml" xmlns:w15="http://schemas.microsoft.com/office/word/2012/wordml" xmlns:w16cex="http://schemas.microsoft.com/office/word/2018/wordml/cex" xmlns:w16cid="http://schemas.microsoft.com/office/word/2016/wordml/cid" xmlns:w16="http://schemas.microsoft.com/office/word/2018/wordml" xmlns:w16sdtdh="http://schemas.microsoft.com/office/word/2020/wordml/sdtdatahash" xmlns:w16se="http://schemas.microsoft.com/office/word/2015/wordml/symex" xmlns:wpg="http://schemas.microsoft.com/office/word/2010/wordprocessingGroup" xmlns:wpi="http://schemas.microsoft.com/office/word/2010/wordprocessingInk" xmlns:wne="http://schemas.microsoft.com/office/word/2006/wordml" xmlns:wps="http://schemas.microsoft.com/office/word/2010/wordprocessingShape" mc:Ignorable="w14 w15 w16se w16cid w16 w16cex w16sdtdh wp14">
+  <w:p>
+    <w:pPr>
+      <w:pStyle w:val="a3"/>
+    </w:pPr>
   </w:p>
 </w:hdr>
 </file>

</xml_diff>